<commit_message>
Revert "Modded project plan"
This reverts commit cd894a656003659c990ee27bdef50441ad839304.
</commit_message>
<xml_diff>
--- a/Documentation/Project Plan - Rental Car Website.docx
+++ b/Documentation/Project Plan - Rental Car Website.docx
@@ -6,7 +6,7 @@
       <w:r>
         <w:rPr>
           <w:noProof/>
-          <w:lang w:val="en-US"/>
+          <w:lang w:eastAsia="en-AU"/>
         </w:rPr>
         <mc:AlternateContent>
           <mc:Choice Requires="wps">
@@ -102,7 +102,7 @@
       <w:r>
         <w:rPr>
           <w:noProof/>
-          <w:lang w:val="en-US"/>
+          <w:lang w:eastAsia="en-AU"/>
         </w:rPr>
         <mc:AlternateContent>
           <mc:Choice Requires="wps">
@@ -193,7 +193,6 @@
                                 <w:dataBinding w:prefixMappings="xmlns:ns0='http://schemas.microsoft.com/office/2006/coverPageProps'" w:xpath="/ns0:CoverPageProperties[1]/ns0:Abstract[1]" w:storeItemID="{55AF091B-3C7A-41E3-B477-F2FDAA23CFDA}"/>
                                 <w:text/>
                               </w:sdtPr>
-                              <w:sdtEndPr/>
                               <w:sdtContent>
                                 <w:r>
                                   <w:rPr>
@@ -324,7 +323,7 @@
       <w:r>
         <w:rPr>
           <w:noProof/>
-          <w:lang w:val="en-US"/>
+          <w:lang w:eastAsia="en-AU"/>
         </w:rPr>
         <mc:AlternateContent>
           <mc:Choice Requires="wps">
@@ -429,7 +428,7 @@
       <w:r>
         <w:rPr>
           <w:noProof/>
-          <w:lang w:val="en-US"/>
+          <w:lang w:eastAsia="en-AU"/>
         </w:rPr>
         <mc:AlternateContent>
           <mc:Choice Requires="wps">
@@ -527,7 +526,7 @@
       <w:r>
         <w:rPr>
           <w:noProof/>
-          <w:lang w:val="en-US"/>
+          <w:lang w:eastAsia="en-AU"/>
         </w:rPr>
         <mc:AlternateContent>
           <mc:Choice Requires="wps">
@@ -597,7 +596,6 @@
                               <w:dataBinding w:prefixMappings="xmlns:ns0='http://schemas.openxmlformats.org/package/2006/metadata/core-properties' xmlns:ns1='http://purl.org/dc/elements/1.1/'" w:xpath="/ns0:coreProperties[1]/ns1:title[1]" w:storeItemID="{6C3C8BC8-F283-45AE-878A-BAB7291924A1}"/>
                               <w:text/>
                             </w:sdtPr>
-                            <w:sdtEndPr/>
                             <w:sdtContent>
                               <w:p>
                                 <w:pPr>
@@ -636,7 +634,6 @@
                               <w:dataBinding w:prefixMappings="xmlns:ns0='http://schemas.openxmlformats.org/package/2006/metadata/core-properties' xmlns:ns1='http://purl.org/dc/elements/1.1/'" w:xpath="/ns0:coreProperties[1]/ns1:subject[1]" w:storeItemID="{6C3C8BC8-F283-45AE-878A-BAB7291924A1}"/>
                               <w:text/>
                             </w:sdtPr>
-                            <w:sdtEndPr/>
                             <w:sdtContent>
                               <w:p>
                                 <w:pPr>
@@ -785,7 +782,7 @@
       <w:r>
         <w:rPr>
           <w:noProof/>
-          <w:lang w:val="en-US"/>
+          <w:lang w:eastAsia="en-AU"/>
         </w:rPr>
         <mc:AlternateContent>
           <mc:Choice Requires="wps">
@@ -3038,7 +3035,7 @@
       <w:r>
         <w:rPr>
           <w:noProof/>
-          <w:lang w:val="en-US"/>
+          <w:lang w:eastAsia="en-AU"/>
         </w:rPr>
         <w:drawing>
           <wp:inline distT="0" distB="0" distL="0" distR="0" wp14:anchorId="3F988217" wp14:editId="241FE6C2">
@@ -8800,10 +8797,8 @@
         <w:rPr>
           <w:i/>
         </w:rPr>
-        <w:t>2</w:t>
-      </w:r>
-      <w:bookmarkStart w:id="26" w:name="_GoBack"/>
-      <w:bookmarkEnd w:id="26"/>
+        <w:t>4</w:t>
+      </w:r>
       <w:r>
         <w:rPr>
           <w:i/>
@@ -8846,15 +8841,15 @@
       <w:pPr>
         <w:pStyle w:val="Heading1"/>
       </w:pPr>
-      <w:bookmarkStart w:id="27" w:name="_Toc355352991"/>
-      <w:bookmarkStart w:id="28" w:name="_Toc364779063"/>
-      <w:bookmarkStart w:id="29" w:name="_Toc383011941"/>
+      <w:bookmarkStart w:id="26" w:name="_Toc355352991"/>
+      <w:bookmarkStart w:id="27" w:name="_Toc364779063"/>
+      <w:bookmarkStart w:id="28" w:name="_Toc383011941"/>
       <w:r>
         <w:t>Future Requirements</w:t>
       </w:r>
+      <w:bookmarkEnd w:id="26"/>
       <w:bookmarkEnd w:id="27"/>
       <w:bookmarkEnd w:id="28"/>
-      <w:bookmarkEnd w:id="29"/>
       <w:r>
         <w:t xml:space="preserve"> </w:t>
       </w:r>
@@ -8918,7 +8913,10 @@
         <w:spacing w:after="0"/>
       </w:pPr>
       <w:r>
-        <w:t>Share and like buttons for social media can be added very easily at minimal cost.</w:t>
+        <w:t xml:space="preserve">A mobile app can be developed </w:t>
+      </w:r>
+      <w:r>
+        <w:t>when the website gains popularity.</w:t>
       </w:r>
     </w:p>
     <w:p>
@@ -8930,7 +8928,7 @@
         <w:spacing w:after="0"/>
       </w:pPr>
       <w:r>
-        <w:t>Advertising space may be sold to other companies increasing revenue from the website.</w:t>
+        <w:t>The website could feature videos rather than images of the available cars.</w:t>
       </w:r>
     </w:p>
     <w:p>
@@ -8942,10 +8940,37 @@
         <w:spacing w:after="0"/>
       </w:pPr>
       <w:r>
+        <w:t>Share and like buttons for social media can be added very easily at minimal cost.</w:t>
+      </w:r>
+    </w:p>
+    <w:p>
+      <w:pPr>
+        <w:numPr>
+          <w:ilvl w:val="0"/>
+          <w:numId w:val="4"/>
+        </w:numPr>
+        <w:spacing w:after="0"/>
+      </w:pPr>
+      <w:r>
+        <w:t>Advertising space may be sold to other companies increasing revenue from the website.</w:t>
+      </w:r>
+    </w:p>
+    <w:p>
+      <w:pPr>
+        <w:numPr>
+          <w:ilvl w:val="0"/>
+          <w:numId w:val="4"/>
+        </w:numPr>
+        <w:spacing w:after="0"/>
+      </w:pPr>
+      <w:r>
         <w:t>Website could feature an online chat system for people seeking help regarding their booking.</w:t>
       </w:r>
     </w:p>
-    <w:p/>
+    <w:p>
+      <w:bookmarkStart w:id="29" w:name="_GoBack"/>
+      <w:bookmarkEnd w:id="29"/>
+    </w:p>
     <w:sectPr>
       <w:pgSz w:w="11906" w:h="16838"/>
       <w:pgMar w:top="1440" w:right="1440" w:bottom="1440" w:left="1440" w:header="708" w:footer="708" w:gutter="0"/>
@@ -10788,7 +10813,7 @@
 </file>
 
 <file path=customXml/itemProps1.xml><?xml version="1.0" encoding="utf-8"?>
-<ds:datastoreItem xmlns:ds="http://schemas.openxmlformats.org/officeDocument/2006/customXml" ds:itemID="{18B144AD-E192-46E6-9A14-AEF6DB9DCB45}">
+<ds:datastoreItem xmlns:ds="http://schemas.openxmlformats.org/officeDocument/2006/customXml" ds:itemID="{CBA52092-D197-46B4-B9B4-889126FB63FE}">
   <ds:schemaRefs>
     <ds:schemaRef ds:uri="http://schemas.openxmlformats.org/officeDocument/2006/bibliography"/>
   </ds:schemaRefs>

</xml_diff>